<commit_message>
GUI integration started. Bugfixing/tracing: dumpDuplicates found as source of bug.
</commit_message>
<xml_diff>
--- a/03 Highlight 06.docx
+++ b/03 Highlight 06.docx
@@ -141,8 +141,6 @@
               </w:rPr>
               <w:t>3</w:t>
             </w:r>
-            <w:bookmarkStart w:id="0" w:name="_GoBack"/>
-            <w:bookmarkEnd w:id="0"/>
             <w:r>
               <w:rPr>
                 <w:rFonts w:asciiTheme="minorHAnsi" w:hAnsiTheme="minorHAnsi" w:cstheme="minorHAnsi"/>
@@ -201,6 +199,92 @@
                 <w:u w:val="none"/>
               </w:rPr>
             </w:pPr>
+            <w:r>
+              <w:rPr>
+                <w:rFonts w:asciiTheme="minorHAnsi" w:hAnsiTheme="minorHAnsi" w:cstheme="minorHAnsi"/>
+                <w:sz w:val="22"/>
+                <w:szCs w:val="22"/>
+                <w:u w:val="none"/>
+              </w:rPr>
+              <w:t>Prepare for demo with Marco:</w:t>
+            </w:r>
+          </w:p>
+          <w:p>
+            <w:pPr>
+              <w:pStyle w:val="Heading2Sturley"/>
+              <w:numPr>
+                <w:ilvl w:val="0"/>
+                <w:numId w:val="9"/>
+              </w:numPr>
+              <w:rPr>
+                <w:rFonts w:asciiTheme="minorHAnsi" w:hAnsiTheme="minorHAnsi" w:cstheme="minorHAnsi"/>
+                <w:sz w:val="22"/>
+                <w:szCs w:val="22"/>
+                <w:u w:val="none"/>
+              </w:rPr>
+            </w:pPr>
+            <w:r>
+              <w:rPr>
+                <w:rFonts w:asciiTheme="minorHAnsi" w:hAnsiTheme="minorHAnsi" w:cstheme="minorHAnsi"/>
+                <w:sz w:val="22"/>
+                <w:szCs w:val="22"/>
+                <w:u w:val="none"/>
+              </w:rPr>
+              <w:t>Bug fixes.</w:t>
+            </w:r>
+          </w:p>
+          <w:p>
+            <w:pPr>
+              <w:pStyle w:val="Heading2Sturley"/>
+              <w:numPr>
+                <w:ilvl w:val="0"/>
+                <w:numId w:val="9"/>
+              </w:numPr>
+              <w:rPr>
+                <w:rFonts w:asciiTheme="minorHAnsi" w:hAnsiTheme="minorHAnsi" w:cstheme="minorHAnsi"/>
+                <w:sz w:val="22"/>
+                <w:szCs w:val="22"/>
+                <w:u w:val="none"/>
+              </w:rPr>
+            </w:pPr>
+            <w:r>
+              <w:rPr>
+                <w:rFonts w:asciiTheme="minorHAnsi" w:hAnsiTheme="minorHAnsi" w:cstheme="minorHAnsi"/>
+                <w:sz w:val="22"/>
+                <w:szCs w:val="22"/>
+                <w:u w:val="none"/>
+              </w:rPr>
+              <w:t>Build</w:t>
+            </w:r>
+            <w:r>
+              <w:rPr>
+                <w:rFonts w:asciiTheme="minorHAnsi" w:hAnsiTheme="minorHAnsi" w:cstheme="minorHAnsi"/>
+                <w:sz w:val="22"/>
+                <w:szCs w:val="22"/>
+                <w:u w:val="none"/>
+              </w:rPr>
+              <w:t xml:space="preserve"> and integrate</w:t>
+            </w:r>
+            <w:bookmarkStart w:id="0" w:name="_GoBack"/>
+            <w:bookmarkEnd w:id="0"/>
+            <w:r>
+              <w:rPr>
+                <w:rFonts w:asciiTheme="minorHAnsi" w:hAnsiTheme="minorHAnsi" w:cstheme="minorHAnsi"/>
+                <w:sz w:val="22"/>
+                <w:szCs w:val="22"/>
+                <w:u w:val="none"/>
+              </w:rPr>
+              <w:t xml:space="preserve"> GUI to display </w:t>
+            </w:r>
+            <w:r>
+              <w:rPr>
+                <w:rFonts w:asciiTheme="minorHAnsi" w:hAnsiTheme="minorHAnsi" w:cstheme="minorHAnsi"/>
+                <w:sz w:val="22"/>
+                <w:szCs w:val="22"/>
+                <w:u w:val="none"/>
+              </w:rPr>
+              <w:t>functionality.</w:t>
+            </w:r>
           </w:p>
           <w:p>
             <w:pPr>
@@ -441,9 +525,29 @@
                 <w:numId w:val="7"/>
               </w:numPr>
               <w:rPr>
-                <w:rFonts w:cstheme="minorHAnsi"/>
+                <w:rFonts w:asciiTheme="minorHAnsi" w:hAnsiTheme="minorHAnsi" w:cstheme="minorHAnsi"/>
+                <w:sz w:val="22"/>
+                <w:szCs w:val="22"/>
               </w:rPr>
             </w:pPr>
+            <w:r>
+              <w:rPr>
+                <w:rFonts w:asciiTheme="minorHAnsi" w:hAnsiTheme="minorHAnsi" w:cstheme="minorHAnsi"/>
+                <w:sz w:val="22"/>
+                <w:szCs w:val="22"/>
+                <w:u w:val="none"/>
+              </w:rPr>
+              <w:t xml:space="preserve">Work towards </w:t>
+            </w:r>
+            <w:r>
+              <w:rPr>
+                <w:rFonts w:asciiTheme="minorHAnsi" w:hAnsiTheme="minorHAnsi" w:cstheme="minorHAnsi"/>
+                <w:sz w:val="22"/>
+                <w:szCs w:val="22"/>
+                <w:u w:val="none"/>
+              </w:rPr>
+              <w:t>getting current program in a position to demo it to Marco next Friday.</w:t>
+            </w:r>
           </w:p>
           <w:p>
             <w:pPr>
@@ -462,231 +566,6 @@
         </w:tc>
       </w:tr>
     </w:tbl>
-    <w:p>
-      <w:pPr>
-        <w:rPr>
-          <w:rFonts w:cstheme="minorHAnsi"/>
-          <w:sz w:val="24"/>
-          <w:szCs w:val="24"/>
-        </w:rPr>
-      </w:pPr>
-    </w:p>
-    <w:p>
-      <w:pPr>
-        <w:rPr>
-          <w:rFonts w:cstheme="minorHAnsi"/>
-          <w:sz w:val="24"/>
-          <w:szCs w:val="24"/>
-        </w:rPr>
-      </w:pPr>
-    </w:p>
-    <w:p>
-      <w:pPr>
-        <w:rPr>
-          <w:rFonts w:cstheme="minorHAnsi"/>
-          <w:sz w:val="24"/>
-          <w:szCs w:val="24"/>
-        </w:rPr>
-      </w:pPr>
-    </w:p>
-    <w:p>
-      <w:pPr>
-        <w:rPr>
-          <w:rFonts w:cstheme="minorHAnsi"/>
-          <w:b/>
-          <w:sz w:val="24"/>
-          <w:szCs w:val="24"/>
-        </w:rPr>
-      </w:pPr>
-      <w:r>
-        <w:rPr>
-          <w:rFonts w:cstheme="minorHAnsi"/>
-          <w:b/>
-          <w:sz w:val="24"/>
-          <w:szCs w:val="24"/>
-        </w:rPr>
-        <w:t>Notes</w:t>
-      </w:r>
-    </w:p>
-    <w:p>
-      <w:pPr>
-        <w:pStyle w:val="Footer"/>
-        <w:numPr>
-          <w:ilvl w:val="0"/>
-          <w:numId w:val="6"/>
-        </w:numPr>
-        <w:rPr>
-          <w:rFonts w:cstheme="minorHAnsi"/>
-          <w:i/>
-          <w:sz w:val="24"/>
-          <w:szCs w:val="24"/>
-        </w:rPr>
-      </w:pPr>
-      <w:r>
-        <w:rPr>
-          <w:rFonts w:cstheme="minorHAnsi"/>
-          <w:i/>
-          <w:sz w:val="24"/>
-          <w:szCs w:val="24"/>
-        </w:rPr>
-        <w:t>Please do not delete rows from the table</w:t>
-      </w:r>
-    </w:p>
-    <w:p>
-      <w:pPr>
-        <w:pStyle w:val="Footer"/>
-        <w:numPr>
-          <w:ilvl w:val="0"/>
-          <w:numId w:val="6"/>
-        </w:numPr>
-        <w:rPr>
-          <w:rFonts w:cstheme="minorHAnsi"/>
-          <w:i/>
-          <w:sz w:val="24"/>
-          <w:szCs w:val="24"/>
-        </w:rPr>
-      </w:pPr>
-      <w:r>
-        <w:rPr>
-          <w:rFonts w:cstheme="minorHAnsi"/>
-          <w:i/>
-          <w:sz w:val="24"/>
-          <w:szCs w:val="24"/>
-        </w:rPr>
-        <w:t xml:space="preserve">Suggested length:  Maximum half </w:t>
-      </w:r>
-      <w:proofErr w:type="gramStart"/>
-      <w:r>
-        <w:rPr>
-          <w:rFonts w:cstheme="minorHAnsi"/>
-          <w:i/>
-          <w:sz w:val="24"/>
-          <w:szCs w:val="24"/>
-        </w:rPr>
-        <w:t>page;  writing</w:t>
-      </w:r>
-      <w:proofErr w:type="gramEnd"/>
-      <w:r>
-        <w:rPr>
-          <w:rFonts w:cstheme="minorHAnsi"/>
-          <w:i/>
-          <w:sz w:val="24"/>
-          <w:szCs w:val="24"/>
-        </w:rPr>
-        <w:t xml:space="preserve"> a Highlight should only take about 10 minutes</w:t>
-      </w:r>
-    </w:p>
-    <w:p>
-      <w:pPr>
-        <w:pStyle w:val="Footer"/>
-        <w:numPr>
-          <w:ilvl w:val="0"/>
-          <w:numId w:val="6"/>
-        </w:numPr>
-        <w:rPr>
-          <w:rFonts w:cstheme="minorHAnsi"/>
-          <w:i/>
-          <w:sz w:val="24"/>
-          <w:szCs w:val="24"/>
-        </w:rPr>
-      </w:pPr>
-      <w:r>
-        <w:rPr>
-          <w:rFonts w:cstheme="minorHAnsi"/>
-          <w:i/>
-          <w:sz w:val="24"/>
-          <w:szCs w:val="24"/>
-        </w:rPr>
-        <w:t>Please upload Highlight Reports to the SPMS the day before your supervisory meeting</w:t>
-      </w:r>
-    </w:p>
-    <w:p>
-      <w:pPr>
-        <w:pStyle w:val="Footer"/>
-        <w:numPr>
-          <w:ilvl w:val="0"/>
-          <w:numId w:val="6"/>
-        </w:numPr>
-        <w:rPr>
-          <w:rFonts w:cstheme="minorHAnsi"/>
-          <w:i/>
-          <w:sz w:val="24"/>
-          <w:szCs w:val="24"/>
-        </w:rPr>
-      </w:pPr>
-      <w:r>
-        <w:rPr>
-          <w:rFonts w:cstheme="minorHAnsi"/>
-          <w:i/>
-          <w:iCs/>
-          <w:sz w:val="24"/>
-          <w:szCs w:val="24"/>
-        </w:rPr>
-        <w:t>The Review should include:  review of work undertaken (and comparison with work planned) since the last Highlight, including details of any products/deliverables.    Identification of any issues</w:t>
-      </w:r>
-      <w:r>
-        <w:rPr>
-          <w:rFonts w:cstheme="minorHAnsi"/>
-          <w:i/>
-          <w:iCs/>
-          <w:sz w:val="24"/>
-          <w:szCs w:val="24"/>
-        </w:rPr>
-        <w:t>/risks</w:t>
-      </w:r>
-      <w:r>
-        <w:rPr>
-          <w:rFonts w:cstheme="minorHAnsi"/>
-          <w:i/>
-          <w:iCs/>
-          <w:sz w:val="24"/>
-          <w:szCs w:val="24"/>
-        </w:rPr>
-        <w:t xml:space="preserve"> of concern that have arisen since the last Highlight, and any previous issues</w:t>
-      </w:r>
-      <w:r>
-        <w:rPr>
-          <w:rFonts w:cstheme="minorHAnsi"/>
-          <w:i/>
-          <w:iCs/>
-          <w:sz w:val="24"/>
-          <w:szCs w:val="24"/>
-        </w:rPr>
-        <w:t>/risks</w:t>
-      </w:r>
-      <w:r>
-        <w:rPr>
-          <w:rFonts w:cstheme="minorHAnsi"/>
-          <w:i/>
-          <w:iCs/>
-          <w:sz w:val="24"/>
-          <w:szCs w:val="24"/>
-        </w:rPr>
-        <w:t xml:space="preserve"> that are still a concern.  Please </w:t>
-      </w:r>
-      <w:proofErr w:type="gramStart"/>
-      <w:r>
-        <w:rPr>
-          <w:rFonts w:cstheme="minorHAnsi"/>
-          <w:i/>
-          <w:iCs/>
-          <w:sz w:val="24"/>
-          <w:szCs w:val="24"/>
-        </w:rPr>
-        <w:t>give consideration to</w:t>
-      </w:r>
-      <w:proofErr w:type="gramEnd"/>
-      <w:r>
-        <w:rPr>
-          <w:rFonts w:cstheme="minorHAnsi"/>
-          <w:i/>
-          <w:iCs/>
-          <w:sz w:val="24"/>
-          <w:szCs w:val="24"/>
-        </w:rPr>
-        <w:t xml:space="preserve"> whether – or not – you have spent the necessary 30 hours on the project in the last week.</w:t>
-      </w:r>
-    </w:p>
     <w:p>
       <w:pPr>
         <w:rPr>
@@ -1456,6 +1335,118 @@
     </w:lvl>
   </w:abstractNum>
   <w:abstractNum w:abstractNumId="7" w15:restartNumberingAfterBreak="0">
+    <w:nsid w:val="6DAD49C4"/>
+    <w:multiLevelType w:val="hybridMultilevel"/>
+    <w:tmpl w:val="1062FD04"/>
+    <w:lvl w:ilvl="0" w:tplc="DB028314">
+      <w:numFmt w:val="bullet"/>
+      <w:lvlText w:val="-"/>
+      <w:lvlJc w:val="left"/>
+      <w:pPr>
+        <w:ind w:left="720" w:hanging="360"/>
+      </w:pPr>
+      <w:rPr>
+        <w:rFonts w:ascii="Calibri" w:eastAsia="Times New Roman" w:hAnsi="Calibri" w:cs="Calibri" w:hint="default"/>
+      </w:rPr>
+    </w:lvl>
+    <w:lvl w:ilvl="1" w:tplc="08090003" w:tentative="1">
+      <w:start w:val="1"/>
+      <w:numFmt w:val="bullet"/>
+      <w:lvlText w:val="o"/>
+      <w:lvlJc w:val="left"/>
+      <w:pPr>
+        <w:ind w:left="1440" w:hanging="360"/>
+      </w:pPr>
+      <w:rPr>
+        <w:rFonts w:ascii="Courier New" w:hAnsi="Courier New" w:cs="Courier New" w:hint="default"/>
+      </w:rPr>
+    </w:lvl>
+    <w:lvl w:ilvl="2" w:tplc="08090005" w:tentative="1">
+      <w:start w:val="1"/>
+      <w:numFmt w:val="bullet"/>
+      <w:lvlText w:val=""/>
+      <w:lvlJc w:val="left"/>
+      <w:pPr>
+        <w:ind w:left="2160" w:hanging="360"/>
+      </w:pPr>
+      <w:rPr>
+        <w:rFonts w:ascii="Wingdings" w:hAnsi="Wingdings" w:hint="default"/>
+      </w:rPr>
+    </w:lvl>
+    <w:lvl w:ilvl="3" w:tplc="08090001" w:tentative="1">
+      <w:start w:val="1"/>
+      <w:numFmt w:val="bullet"/>
+      <w:lvlText w:val=""/>
+      <w:lvlJc w:val="left"/>
+      <w:pPr>
+        <w:ind w:left="2880" w:hanging="360"/>
+      </w:pPr>
+      <w:rPr>
+        <w:rFonts w:ascii="Symbol" w:hAnsi="Symbol" w:hint="default"/>
+      </w:rPr>
+    </w:lvl>
+    <w:lvl w:ilvl="4" w:tplc="08090003" w:tentative="1">
+      <w:start w:val="1"/>
+      <w:numFmt w:val="bullet"/>
+      <w:lvlText w:val="o"/>
+      <w:lvlJc w:val="left"/>
+      <w:pPr>
+        <w:ind w:left="3600" w:hanging="360"/>
+      </w:pPr>
+      <w:rPr>
+        <w:rFonts w:ascii="Courier New" w:hAnsi="Courier New" w:cs="Courier New" w:hint="default"/>
+      </w:rPr>
+    </w:lvl>
+    <w:lvl w:ilvl="5" w:tplc="08090005" w:tentative="1">
+      <w:start w:val="1"/>
+      <w:numFmt w:val="bullet"/>
+      <w:lvlText w:val=""/>
+      <w:lvlJc w:val="left"/>
+      <w:pPr>
+        <w:ind w:left="4320" w:hanging="360"/>
+      </w:pPr>
+      <w:rPr>
+        <w:rFonts w:ascii="Wingdings" w:hAnsi="Wingdings" w:hint="default"/>
+      </w:rPr>
+    </w:lvl>
+    <w:lvl w:ilvl="6" w:tplc="08090001" w:tentative="1">
+      <w:start w:val="1"/>
+      <w:numFmt w:val="bullet"/>
+      <w:lvlText w:val=""/>
+      <w:lvlJc w:val="left"/>
+      <w:pPr>
+        <w:ind w:left="5040" w:hanging="360"/>
+      </w:pPr>
+      <w:rPr>
+        <w:rFonts w:ascii="Symbol" w:hAnsi="Symbol" w:hint="default"/>
+      </w:rPr>
+    </w:lvl>
+    <w:lvl w:ilvl="7" w:tplc="08090003" w:tentative="1">
+      <w:start w:val="1"/>
+      <w:numFmt w:val="bullet"/>
+      <w:lvlText w:val="o"/>
+      <w:lvlJc w:val="left"/>
+      <w:pPr>
+        <w:ind w:left="5760" w:hanging="360"/>
+      </w:pPr>
+      <w:rPr>
+        <w:rFonts w:ascii="Courier New" w:hAnsi="Courier New" w:cs="Courier New" w:hint="default"/>
+      </w:rPr>
+    </w:lvl>
+    <w:lvl w:ilvl="8" w:tplc="08090005" w:tentative="1">
+      <w:start w:val="1"/>
+      <w:numFmt w:val="bullet"/>
+      <w:lvlText w:val=""/>
+      <w:lvlJc w:val="left"/>
+      <w:pPr>
+        <w:ind w:left="6480" w:hanging="360"/>
+      </w:pPr>
+      <w:rPr>
+        <w:rFonts w:ascii="Wingdings" w:hAnsi="Wingdings" w:hint="default"/>
+      </w:rPr>
+    </w:lvl>
+  </w:abstractNum>
+  <w:abstractNum w:abstractNumId="8" w15:restartNumberingAfterBreak="0">
     <w:nsid w:val="711A496B"/>
     <w:multiLevelType w:val="hybridMultilevel"/>
     <w:tmpl w:val="B80C1784"/>
@@ -1620,6 +1611,9 @@
     <w:abstractNumId w:val="3"/>
   </w:num>
   <w:num w:numId="9">
+    <w:abstractNumId w:val="8"/>
+  </w:num>
+  <w:num w:numId="10">
     <w:abstractNumId w:val="7"/>
   </w:num>
 </w:numbering>

</xml_diff>

<commit_message>
Fixed concurrency issue by switching to single collection thread. Still have a few bugs to resolve with it.
</commit_message>
<xml_diff>
--- a/03 Highlight 06.docx
+++ b/03 Highlight 06.docx
@@ -206,7 +206,16 @@
                 <w:szCs w:val="22"/>
                 <w:u w:val="none"/>
               </w:rPr>
-              <w:t>Prepare for demo with Marco:</w:t>
+              <w:t>Prepare for demo with Marco</w:t>
+            </w:r>
+            <w:r>
+              <w:rPr>
+                <w:rFonts w:asciiTheme="minorHAnsi" w:hAnsiTheme="minorHAnsi" w:cstheme="minorHAnsi"/>
+                <w:sz w:val="22"/>
+                <w:szCs w:val="22"/>
+                <w:u w:val="none"/>
+              </w:rPr>
+              <w:t xml:space="preserve">. </w:t>
             </w:r>
           </w:p>
           <w:p>
@@ -230,7 +239,34 @@
                 <w:szCs w:val="22"/>
                 <w:u w:val="none"/>
               </w:rPr>
-              <w:t>Bug fixes.</w:t>
+              <w:t>Build</w:t>
+            </w:r>
+            <w:r>
+              <w:rPr>
+                <w:rFonts w:asciiTheme="minorHAnsi" w:hAnsiTheme="minorHAnsi" w:cstheme="minorHAnsi"/>
+                <w:sz w:val="22"/>
+                <w:szCs w:val="22"/>
+                <w:u w:val="none"/>
+              </w:rPr>
+              <w:t xml:space="preserve"> and integrate</w:t>
+            </w:r>
+            <w:r>
+              <w:rPr>
+                <w:rFonts w:asciiTheme="minorHAnsi" w:hAnsiTheme="minorHAnsi" w:cstheme="minorHAnsi"/>
+                <w:sz w:val="22"/>
+                <w:szCs w:val="22"/>
+                <w:u w:val="none"/>
+              </w:rPr>
+              <w:t xml:space="preserve"> GUI to display </w:t>
+            </w:r>
+            <w:r>
+              <w:rPr>
+                <w:rFonts w:asciiTheme="minorHAnsi" w:hAnsiTheme="minorHAnsi" w:cstheme="minorHAnsi"/>
+                <w:sz w:val="22"/>
+                <w:szCs w:val="22"/>
+                <w:u w:val="none"/>
+              </w:rPr>
+              <w:t>functionality.</w:t>
             </w:r>
           </w:p>
           <w:p>
@@ -254,8 +290,10 @@
                 <w:szCs w:val="22"/>
                 <w:u w:val="none"/>
               </w:rPr>
-              <w:t>Build</w:t>
-            </w:r>
+              <w:t xml:space="preserve">Rework collector to single </w:t>
+            </w:r>
+            <w:bookmarkStart w:id="0" w:name="_GoBack"/>
+            <w:bookmarkEnd w:id="0"/>
             <w:r>
               <w:rPr>
                 <w:rFonts w:asciiTheme="minorHAnsi" w:hAnsiTheme="minorHAnsi" w:cstheme="minorHAnsi"/>
@@ -263,27 +301,7 @@
                 <w:szCs w:val="22"/>
                 <w:u w:val="none"/>
               </w:rPr>
-              <w:t xml:space="preserve"> and integrate</w:t>
-            </w:r>
-            <w:bookmarkStart w:id="0" w:name="_GoBack"/>
-            <w:bookmarkEnd w:id="0"/>
-            <w:r>
-              <w:rPr>
-                <w:rFonts w:asciiTheme="minorHAnsi" w:hAnsiTheme="minorHAnsi" w:cstheme="minorHAnsi"/>
-                <w:sz w:val="22"/>
-                <w:szCs w:val="22"/>
-                <w:u w:val="none"/>
-              </w:rPr>
-              <w:t xml:space="preserve"> GUI to display </w:t>
-            </w:r>
-            <w:r>
-              <w:rPr>
-                <w:rFonts w:asciiTheme="minorHAnsi" w:hAnsiTheme="minorHAnsi" w:cstheme="minorHAnsi"/>
-                <w:sz w:val="22"/>
-                <w:szCs w:val="22"/>
-                <w:u w:val="none"/>
-              </w:rPr>
-              <w:t>functionality.</w:t>
+              <w:t>thread due to concurrency issue.</w:t>
             </w:r>
           </w:p>
           <w:p>

</xml_diff>

<commit_message>
Fixed collector thread. Need to halt historic collection once second lap is completed.
</commit_message>
<xml_diff>
--- a/03 Highlight 06.docx
+++ b/03 Highlight 06.docx
@@ -290,7 +290,16 @@
                 <w:szCs w:val="22"/>
                 <w:u w:val="none"/>
               </w:rPr>
-              <w:t xml:space="preserve">Rework collector to single </w:t>
+              <w:t>Rework collector to single thread due to concurrency issue</w:t>
+            </w:r>
+            <w:r>
+              <w:rPr>
+                <w:rFonts w:asciiTheme="minorHAnsi" w:hAnsiTheme="minorHAnsi" w:cstheme="minorHAnsi"/>
+                <w:sz w:val="22"/>
+                <w:szCs w:val="22"/>
+                <w:u w:val="none"/>
+              </w:rPr>
+              <w:t xml:space="preserve"> discovered testing GOFAI algorithms</w:t>
             </w:r>
             <w:bookmarkStart w:id="0" w:name="_GoBack"/>
             <w:bookmarkEnd w:id="0"/>
@@ -301,7 +310,7 @@
                 <w:szCs w:val="22"/>
                 <w:u w:val="none"/>
               </w:rPr>
-              <w:t>thread due to concurrency issue.</w:t>
+              <w:t>.</w:t>
             </w:r>
           </w:p>
           <w:p>

</xml_diff>

<commit_message>
Improved GUI time logic. Ready for Marco to see at practice demo
</commit_message>
<xml_diff>
--- a/03 Highlight 06.docx
+++ b/03 Highlight 06.docx
@@ -299,7 +299,7 @@
                 <w:szCs w:val="22"/>
                 <w:u w:val="none"/>
               </w:rPr>
-              <w:t xml:space="preserve">price  </w:t>
+              <w:t xml:space="preserve">price </w:t>
             </w:r>
             <w:bookmarkStart w:id="0" w:name="_GoBack"/>
             <w:bookmarkEnd w:id="0"/>
@@ -450,6 +450,70 @@
                 <w:u w:val="none"/>
               </w:rPr>
             </w:pPr>
+            <w:r>
+              <w:rPr>
+                <w:rFonts w:asciiTheme="minorHAnsi" w:hAnsiTheme="minorHAnsi" w:cstheme="minorHAnsi"/>
+                <w:iCs/>
+                <w:sz w:val="22"/>
+                <w:szCs w:val="22"/>
+                <w:u w:val="none"/>
+              </w:rPr>
+              <w:t>Implement trading restrictions and issuing trade orders to GDAX endpoint.</w:t>
+            </w:r>
+          </w:p>
+          <w:p>
+            <w:pPr>
+              <w:pStyle w:val="Heading2Sturley"/>
+              <w:numPr>
+                <w:ilvl w:val="0"/>
+                <w:numId w:val="7"/>
+              </w:numPr>
+              <w:rPr>
+                <w:rFonts w:asciiTheme="minorHAnsi" w:hAnsiTheme="minorHAnsi" w:cstheme="minorHAnsi"/>
+                <w:i/>
+                <w:iCs/>
+                <w:sz w:val="22"/>
+                <w:szCs w:val="22"/>
+                <w:u w:val="none"/>
+              </w:rPr>
+            </w:pPr>
+            <w:r>
+              <w:rPr>
+                <w:rFonts w:asciiTheme="minorHAnsi" w:hAnsiTheme="minorHAnsi" w:cstheme="minorHAnsi"/>
+                <w:iCs/>
+                <w:sz w:val="22"/>
+                <w:szCs w:val="22"/>
+                <w:u w:val="none"/>
+              </w:rPr>
+              <w:t>OR (pending demo with Marco)</w:t>
+            </w:r>
+          </w:p>
+          <w:p>
+            <w:pPr>
+              <w:pStyle w:val="Heading2Sturley"/>
+              <w:numPr>
+                <w:ilvl w:val="0"/>
+                <w:numId w:val="7"/>
+              </w:numPr>
+              <w:rPr>
+                <w:rFonts w:asciiTheme="minorHAnsi" w:hAnsiTheme="minorHAnsi" w:cstheme="minorHAnsi"/>
+                <w:i/>
+                <w:iCs/>
+                <w:sz w:val="22"/>
+                <w:szCs w:val="22"/>
+                <w:u w:val="none"/>
+              </w:rPr>
+            </w:pPr>
+            <w:r>
+              <w:rPr>
+                <w:rFonts w:asciiTheme="minorHAnsi" w:hAnsiTheme="minorHAnsi" w:cstheme="minorHAnsi"/>
+                <w:iCs/>
+                <w:sz w:val="22"/>
+                <w:szCs w:val="22"/>
+                <w:u w:val="none"/>
+              </w:rPr>
+              <w:t>Implement neural network trading predictions.</w:t>
+            </w:r>
           </w:p>
           <w:p>
             <w:pPr>

</xml_diff>